<commit_message>
Cập nhật thêm bảng phân công
</commit_message>
<xml_diff>
--- a/Nhom24-TIMKIEMHINHANH.docx
+++ b/Nhom24-TIMKIEMHINHANH.docx
@@ -439,8 +439,950 @@
           <w:sz w:val="28"/>
           <w:szCs w:val="28"/>
         </w:rPr>
-        <w:t xml:space="preserve"> Boy - 22002515</w:t>
-      </w:r>
+        <w:t xml:space="preserve"> Boy </w:t>
+      </w:r>
+      <w:r>
+        <w:rPr>
+          <w:rFonts w:ascii="Times New Roman" w:hAnsi="Times New Roman" w:cs="Times New Roman"/>
+          <w:sz w:val="28"/>
+          <w:szCs w:val="28"/>
+        </w:rPr>
+        <w:t>–</w:t>
+      </w:r>
+      <w:r>
+        <w:rPr>
+          <w:rFonts w:ascii="Times New Roman" w:hAnsi="Times New Roman" w:cs="Times New Roman"/>
+          <w:sz w:val="28"/>
+          <w:szCs w:val="28"/>
+        </w:rPr>
+        <w:t xml:space="preserve"> 22002515</w:t>
+      </w:r>
+    </w:p>
+    <w:tbl>
+      <w:tblPr>
+        <w:tblStyle w:val="TableGrid"/>
+        <w:tblW w:w="9073" w:type="dxa"/>
+        <w:tblLook w:val="04A0" w:firstRow="1" w:lastRow="0" w:firstColumn="1" w:lastColumn="0" w:noHBand="0" w:noVBand="1"/>
+      </w:tblPr>
+      <w:tblGrid>
+        <w:gridCol w:w="4184"/>
+        <w:gridCol w:w="4889"/>
+      </w:tblGrid>
+      <w:tr>
+        <w:trPr>
+          <w:trHeight w:val="132"/>
+        </w:trPr>
+        <w:tc>
+          <w:tcPr>
+            <w:tcW w:w="4184" w:type="dxa"/>
+            <w:hideMark/>
+          </w:tcPr>
+          <w:p>
+            <w:pPr>
+              <w:jc w:val="center"/>
+              <w:rPr>
+                <w:rFonts w:ascii="Times New Roman" w:eastAsia="Times New Roman" w:hAnsi="Times New Roman" w:cs="Times New Roman"/>
+                <w:b/>
+                <w:bCs/>
+                <w:kern w:val="0"/>
+                <w:sz w:val="28"/>
+                <w:szCs w:val="28"/>
+                <w14:ligatures w14:val="none"/>
+              </w:rPr>
+            </w:pPr>
+            <w:proofErr w:type="spellStart"/>
+            <w:r>
+              <w:rPr>
+                <w:rFonts w:ascii="Times New Roman" w:eastAsia="Times New Roman" w:hAnsi="Times New Roman" w:cs="Times New Roman"/>
+                <w:b/>
+                <w:bCs/>
+                <w:kern w:val="0"/>
+                <w:sz w:val="28"/>
+                <w:szCs w:val="28"/>
+                <w14:ligatures w14:val="none"/>
+              </w:rPr>
+              <w:t>Họ</w:t>
+            </w:r>
+            <w:proofErr w:type="spellEnd"/>
+            <w:r>
+              <w:rPr>
+                <w:rFonts w:ascii="Times New Roman" w:eastAsia="Times New Roman" w:hAnsi="Times New Roman" w:cs="Times New Roman"/>
+                <w:b/>
+                <w:bCs/>
+                <w:kern w:val="0"/>
+                <w:sz w:val="28"/>
+                <w:szCs w:val="28"/>
+                <w14:ligatures w14:val="none"/>
+              </w:rPr>
+              <w:t xml:space="preserve"> </w:t>
+            </w:r>
+            <w:proofErr w:type="spellStart"/>
+            <w:r>
+              <w:rPr>
+                <w:rFonts w:ascii="Times New Roman" w:eastAsia="Times New Roman" w:hAnsi="Times New Roman" w:cs="Times New Roman"/>
+                <w:b/>
+                <w:bCs/>
+                <w:kern w:val="0"/>
+                <w:sz w:val="28"/>
+                <w:szCs w:val="28"/>
+                <w14:ligatures w14:val="none"/>
+              </w:rPr>
+              <w:t>Tên</w:t>
+            </w:r>
+            <w:proofErr w:type="spellEnd"/>
+          </w:p>
+        </w:tc>
+        <w:tc>
+          <w:tcPr>
+            <w:tcW w:w="4889" w:type="dxa"/>
+            <w:hideMark/>
+          </w:tcPr>
+          <w:p>
+            <w:pPr>
+              <w:jc w:val="center"/>
+              <w:rPr>
+                <w:rFonts w:ascii="Times New Roman" w:eastAsia="Times New Roman" w:hAnsi="Times New Roman" w:cs="Times New Roman"/>
+                <w:b/>
+                <w:bCs/>
+                <w:kern w:val="0"/>
+                <w:sz w:val="28"/>
+                <w:szCs w:val="28"/>
+                <w14:ligatures w14:val="none"/>
+              </w:rPr>
+            </w:pPr>
+            <w:proofErr w:type="spellStart"/>
+            <w:r>
+              <w:rPr>
+                <w:rFonts w:ascii="Times New Roman" w:eastAsia="Times New Roman" w:hAnsi="Times New Roman" w:cs="Times New Roman"/>
+                <w:b/>
+                <w:bCs/>
+                <w:kern w:val="0"/>
+                <w:sz w:val="28"/>
+                <w:szCs w:val="28"/>
+                <w14:ligatures w14:val="none"/>
+              </w:rPr>
+              <w:t>Nhiệm</w:t>
+            </w:r>
+            <w:proofErr w:type="spellEnd"/>
+            <w:r>
+              <w:rPr>
+                <w:rFonts w:ascii="Times New Roman" w:eastAsia="Times New Roman" w:hAnsi="Times New Roman" w:cs="Times New Roman"/>
+                <w:b/>
+                <w:bCs/>
+                <w:kern w:val="0"/>
+                <w:sz w:val="28"/>
+                <w:szCs w:val="28"/>
+                <w14:ligatures w14:val="none"/>
+              </w:rPr>
+              <w:t xml:space="preserve"> </w:t>
+            </w:r>
+            <w:proofErr w:type="spellStart"/>
+            <w:r>
+              <w:rPr>
+                <w:rFonts w:ascii="Times New Roman" w:eastAsia="Times New Roman" w:hAnsi="Times New Roman" w:cs="Times New Roman"/>
+                <w:b/>
+                <w:bCs/>
+                <w:kern w:val="0"/>
+                <w:sz w:val="28"/>
+                <w:szCs w:val="28"/>
+                <w14:ligatures w14:val="none"/>
+              </w:rPr>
+              <w:t>vụ</w:t>
+            </w:r>
+            <w:proofErr w:type="spellEnd"/>
+          </w:p>
+        </w:tc>
+      </w:tr>
+      <w:tr>
+        <w:trPr>
+          <w:trHeight w:val="271"/>
+        </w:trPr>
+        <w:tc>
+          <w:tcPr>
+            <w:tcW w:w="4184" w:type="dxa"/>
+            <w:hideMark/>
+          </w:tcPr>
+          <w:p>
+            <w:pPr>
+              <w:rPr>
+                <w:rFonts w:ascii="Times New Roman" w:eastAsia="Times New Roman" w:hAnsi="Times New Roman" w:cs="Times New Roman"/>
+                <w:kern w:val="0"/>
+                <w:sz w:val="28"/>
+                <w:szCs w:val="28"/>
+                <w14:ligatures w14:val="none"/>
+              </w:rPr>
+            </w:pPr>
+            <w:r>
+              <w:rPr>
+                <w:rFonts w:ascii="Times New Roman" w:eastAsia="Times New Roman" w:hAnsi="Times New Roman" w:cs="Times New Roman"/>
+                <w:kern w:val="0"/>
+                <w:sz w:val="28"/>
+                <w:szCs w:val="28"/>
+                <w14:ligatures w14:val="none"/>
+              </w:rPr>
+              <w:t xml:space="preserve">Nguyễn </w:t>
+            </w:r>
+            <w:proofErr w:type="spellStart"/>
+            <w:r>
+              <w:rPr>
+                <w:rFonts w:ascii="Times New Roman" w:eastAsia="Times New Roman" w:hAnsi="Times New Roman" w:cs="Times New Roman"/>
+                <w:kern w:val="0"/>
+                <w:sz w:val="28"/>
+                <w:szCs w:val="28"/>
+                <w14:ligatures w14:val="none"/>
+              </w:rPr>
+              <w:t>Đặng</w:t>
+            </w:r>
+            <w:proofErr w:type="spellEnd"/>
+            <w:r>
+              <w:rPr>
+                <w:rFonts w:ascii="Times New Roman" w:eastAsia="Times New Roman" w:hAnsi="Times New Roman" w:cs="Times New Roman"/>
+                <w:kern w:val="0"/>
+                <w:sz w:val="28"/>
+                <w:szCs w:val="28"/>
+                <w14:ligatures w14:val="none"/>
+              </w:rPr>
+              <w:t xml:space="preserve"> Thái Bảo-22002605</w:t>
+            </w:r>
+          </w:p>
+        </w:tc>
+        <w:tc>
+          <w:tcPr>
+            <w:tcW w:w="4889" w:type="dxa"/>
+            <w:hideMark/>
+          </w:tcPr>
+          <w:p>
+            <w:pPr>
+              <w:pStyle w:val="ListParagraph"/>
+              <w:numPr>
+                <w:ilvl w:val="0"/>
+                <w:numId w:val="1"/>
+              </w:numPr>
+              <w:rPr>
+                <w:rFonts w:ascii="Times New Roman" w:eastAsia="Times New Roman" w:hAnsi="Times New Roman" w:cs="Times New Roman"/>
+                <w:kern w:val="0"/>
+                <w:sz w:val="28"/>
+                <w:szCs w:val="28"/>
+                <w14:ligatures w14:val="none"/>
+              </w:rPr>
+            </w:pPr>
+            <w:proofErr w:type="spellStart"/>
+            <w:r>
+              <w:rPr>
+                <w:rFonts w:ascii="Times New Roman" w:eastAsia="Times New Roman" w:hAnsi="Times New Roman" w:cs="Times New Roman"/>
+                <w:kern w:val="0"/>
+                <w:sz w:val="28"/>
+                <w:szCs w:val="28"/>
+                <w14:ligatures w14:val="none"/>
+              </w:rPr>
+              <w:t>Viết</w:t>
+            </w:r>
+            <w:proofErr w:type="spellEnd"/>
+            <w:r>
+              <w:rPr>
+                <w:rFonts w:ascii="Times New Roman" w:eastAsia="Times New Roman" w:hAnsi="Times New Roman" w:cs="Times New Roman"/>
+                <w:kern w:val="0"/>
+                <w:sz w:val="28"/>
+                <w:szCs w:val="28"/>
+                <w14:ligatures w14:val="none"/>
+              </w:rPr>
+              <w:t xml:space="preserve"> app.py(</w:t>
+            </w:r>
+            <w:proofErr w:type="spellStart"/>
+            <w:r>
+              <w:rPr>
+                <w:rFonts w:ascii="Times New Roman" w:eastAsia="Times New Roman" w:hAnsi="Times New Roman" w:cs="Times New Roman"/>
+                <w:kern w:val="0"/>
+                <w:sz w:val="28"/>
+                <w:szCs w:val="28"/>
+                <w14:ligatures w14:val="none"/>
+              </w:rPr>
+              <w:t>ứng</w:t>
+            </w:r>
+            <w:proofErr w:type="spellEnd"/>
+            <w:r>
+              <w:rPr>
+                <w:rFonts w:ascii="Times New Roman" w:eastAsia="Times New Roman" w:hAnsi="Times New Roman" w:cs="Times New Roman"/>
+                <w:kern w:val="0"/>
+                <w:sz w:val="28"/>
+                <w:szCs w:val="28"/>
+                <w14:ligatures w14:val="none"/>
+              </w:rPr>
+              <w:t xml:space="preserve"> </w:t>
+            </w:r>
+            <w:proofErr w:type="spellStart"/>
+            <w:r>
+              <w:rPr>
+                <w:rFonts w:ascii="Times New Roman" w:eastAsia="Times New Roman" w:hAnsi="Times New Roman" w:cs="Times New Roman"/>
+                <w:kern w:val="0"/>
+                <w:sz w:val="28"/>
+                <w:szCs w:val="28"/>
+                <w14:ligatures w14:val="none"/>
+              </w:rPr>
+              <w:t>dụng</w:t>
+            </w:r>
+            <w:proofErr w:type="spellEnd"/>
+            <w:r>
+              <w:rPr>
+                <w:rFonts w:ascii="Times New Roman" w:eastAsia="Times New Roman" w:hAnsi="Times New Roman" w:cs="Times New Roman"/>
+                <w:kern w:val="0"/>
+                <w:sz w:val="28"/>
+                <w:szCs w:val="28"/>
+                <w14:ligatures w14:val="none"/>
+              </w:rPr>
+              <w:t xml:space="preserve">), </w:t>
+            </w:r>
+            <w:proofErr w:type="spellStart"/>
+            <w:r>
+              <w:rPr>
+                <w:rFonts w:ascii="Times New Roman" w:eastAsia="Times New Roman" w:hAnsi="Times New Roman" w:cs="Times New Roman"/>
+                <w:kern w:val="0"/>
+                <w:sz w:val="28"/>
+                <w:szCs w:val="28"/>
+                <w14:ligatures w14:val="none"/>
+              </w:rPr>
+              <w:t>tổng</w:t>
+            </w:r>
+            <w:proofErr w:type="spellEnd"/>
+            <w:r>
+              <w:rPr>
+                <w:rFonts w:ascii="Times New Roman" w:eastAsia="Times New Roman" w:hAnsi="Times New Roman" w:cs="Times New Roman"/>
+                <w:kern w:val="0"/>
+                <w:sz w:val="28"/>
+                <w:szCs w:val="28"/>
+                <w14:ligatures w14:val="none"/>
+              </w:rPr>
+              <w:t xml:space="preserve"> </w:t>
+            </w:r>
+            <w:proofErr w:type="spellStart"/>
+            <w:r>
+              <w:rPr>
+                <w:rFonts w:ascii="Times New Roman" w:eastAsia="Times New Roman" w:hAnsi="Times New Roman" w:cs="Times New Roman"/>
+                <w:kern w:val="0"/>
+                <w:sz w:val="28"/>
+                <w:szCs w:val="28"/>
+                <w14:ligatures w14:val="none"/>
+              </w:rPr>
+              <w:t>hợp</w:t>
+            </w:r>
+            <w:proofErr w:type="spellEnd"/>
+            <w:r>
+              <w:rPr>
+                <w:rFonts w:ascii="Times New Roman" w:eastAsia="Times New Roman" w:hAnsi="Times New Roman" w:cs="Times New Roman"/>
+                <w:kern w:val="0"/>
+                <w:sz w:val="28"/>
+                <w:szCs w:val="28"/>
+                <w14:ligatures w14:val="none"/>
+              </w:rPr>
+              <w:t xml:space="preserve"> </w:t>
+            </w:r>
+            <w:proofErr w:type="spellStart"/>
+            <w:r>
+              <w:rPr>
+                <w:rFonts w:ascii="Times New Roman" w:eastAsia="Times New Roman" w:hAnsi="Times New Roman" w:cs="Times New Roman"/>
+                <w:kern w:val="0"/>
+                <w:sz w:val="28"/>
+                <w:szCs w:val="28"/>
+                <w14:ligatures w14:val="none"/>
+              </w:rPr>
+              <w:t>lại</w:t>
+            </w:r>
+            <w:proofErr w:type="spellEnd"/>
+            <w:r>
+              <w:rPr>
+                <w:rFonts w:ascii="Times New Roman" w:eastAsia="Times New Roman" w:hAnsi="Times New Roman" w:cs="Times New Roman"/>
+                <w:kern w:val="0"/>
+                <w:sz w:val="28"/>
+                <w:szCs w:val="28"/>
+                <w14:ligatures w14:val="none"/>
+              </w:rPr>
+              <w:t xml:space="preserve"> </w:t>
+            </w:r>
+            <w:proofErr w:type="spellStart"/>
+            <w:r>
+              <w:rPr>
+                <w:rFonts w:ascii="Times New Roman" w:eastAsia="Times New Roman" w:hAnsi="Times New Roman" w:cs="Times New Roman"/>
+                <w:kern w:val="0"/>
+                <w:sz w:val="28"/>
+                <w:szCs w:val="28"/>
+                <w14:ligatures w14:val="none"/>
+              </w:rPr>
+              <w:t>và</w:t>
+            </w:r>
+            <w:proofErr w:type="spellEnd"/>
+            <w:r>
+              <w:rPr>
+                <w:rFonts w:ascii="Times New Roman" w:eastAsia="Times New Roman" w:hAnsi="Times New Roman" w:cs="Times New Roman"/>
+                <w:kern w:val="0"/>
+                <w:sz w:val="28"/>
+                <w:szCs w:val="28"/>
+                <w14:ligatures w14:val="none"/>
+              </w:rPr>
+              <w:t xml:space="preserve"> push </w:t>
+            </w:r>
+            <w:proofErr w:type="spellStart"/>
+            <w:r>
+              <w:rPr>
+                <w:rFonts w:ascii="Times New Roman" w:eastAsia="Times New Roman" w:hAnsi="Times New Roman" w:cs="Times New Roman"/>
+                <w:kern w:val="0"/>
+                <w:sz w:val="28"/>
+                <w:szCs w:val="28"/>
+                <w14:ligatures w14:val="none"/>
+              </w:rPr>
+              <w:t>github</w:t>
+            </w:r>
+            <w:proofErr w:type="spellEnd"/>
+            <w:r>
+              <w:rPr>
+                <w:rFonts w:ascii="Times New Roman" w:eastAsia="Times New Roman" w:hAnsi="Times New Roman" w:cs="Times New Roman"/>
+                <w:kern w:val="0"/>
+                <w:sz w:val="28"/>
+                <w:szCs w:val="28"/>
+                <w14:ligatures w14:val="none"/>
+              </w:rPr>
+              <w:t>, slide</w:t>
+            </w:r>
+          </w:p>
+        </w:tc>
+      </w:tr>
+      <w:tr>
+        <w:trPr>
+          <w:trHeight w:val="265"/>
+        </w:trPr>
+        <w:tc>
+          <w:tcPr>
+            <w:tcW w:w="4184" w:type="dxa"/>
+            <w:hideMark/>
+          </w:tcPr>
+          <w:p>
+            <w:pPr>
+              <w:rPr>
+                <w:rFonts w:ascii="Times New Roman" w:eastAsia="Times New Roman" w:hAnsi="Times New Roman" w:cs="Times New Roman"/>
+                <w:kern w:val="0"/>
+                <w:sz w:val="28"/>
+                <w:szCs w:val="28"/>
+                <w14:ligatures w14:val="none"/>
+              </w:rPr>
+            </w:pPr>
+            <w:proofErr w:type="spellStart"/>
+            <w:r>
+              <w:rPr>
+                <w:rFonts w:ascii="Times New Roman" w:eastAsia="Times New Roman" w:hAnsi="Times New Roman" w:cs="Times New Roman"/>
+                <w:kern w:val="0"/>
+                <w:sz w:val="28"/>
+                <w:szCs w:val="28"/>
+                <w14:ligatures w14:val="none"/>
+              </w:rPr>
+              <w:t>Hồ</w:t>
+            </w:r>
+            <w:proofErr w:type="spellEnd"/>
+            <w:r>
+              <w:rPr>
+                <w:rFonts w:ascii="Times New Roman" w:eastAsia="Times New Roman" w:hAnsi="Times New Roman" w:cs="Times New Roman"/>
+                <w:kern w:val="0"/>
+                <w:sz w:val="28"/>
+                <w:szCs w:val="28"/>
+                <w14:ligatures w14:val="none"/>
+              </w:rPr>
+              <w:t xml:space="preserve"> </w:t>
+            </w:r>
+            <w:proofErr w:type="spellStart"/>
+            <w:r>
+              <w:rPr>
+                <w:rFonts w:ascii="Times New Roman" w:eastAsia="Times New Roman" w:hAnsi="Times New Roman" w:cs="Times New Roman"/>
+                <w:kern w:val="0"/>
+                <w:sz w:val="28"/>
+                <w:szCs w:val="28"/>
+                <w14:ligatures w14:val="none"/>
+              </w:rPr>
+              <w:t>Thiên</w:t>
+            </w:r>
+            <w:proofErr w:type="spellEnd"/>
+            <w:r>
+              <w:rPr>
+                <w:rFonts w:ascii="Times New Roman" w:eastAsia="Times New Roman" w:hAnsi="Times New Roman" w:cs="Times New Roman"/>
+                <w:kern w:val="0"/>
+                <w:sz w:val="28"/>
+                <w:szCs w:val="28"/>
+                <w14:ligatures w14:val="none"/>
+              </w:rPr>
+              <w:t xml:space="preserve"> </w:t>
+            </w:r>
+            <w:proofErr w:type="spellStart"/>
+            <w:r>
+              <w:rPr>
+                <w:rFonts w:ascii="Times New Roman" w:eastAsia="Times New Roman" w:hAnsi="Times New Roman" w:cs="Times New Roman"/>
+                <w:kern w:val="0"/>
+                <w:sz w:val="28"/>
+                <w:szCs w:val="28"/>
+                <w14:ligatures w14:val="none"/>
+              </w:rPr>
+              <w:t>Bảo</w:t>
+            </w:r>
+            <w:proofErr w:type="spellEnd"/>
+            <w:r>
+              <w:rPr>
+                <w:rFonts w:ascii="Times New Roman" w:eastAsia="Times New Roman" w:hAnsi="Times New Roman" w:cs="Times New Roman"/>
+                <w:kern w:val="0"/>
+                <w:sz w:val="28"/>
+                <w:szCs w:val="28"/>
+                <w14:ligatures w14:val="none"/>
+              </w:rPr>
+              <w:t>- 22001975</w:t>
+            </w:r>
+          </w:p>
+        </w:tc>
+        <w:tc>
+          <w:tcPr>
+            <w:tcW w:w="4889" w:type="dxa"/>
+            <w:hideMark/>
+          </w:tcPr>
+          <w:p>
+            <w:pPr>
+              <w:pStyle w:val="ListParagraph"/>
+              <w:numPr>
+                <w:ilvl w:val="0"/>
+                <w:numId w:val="1"/>
+              </w:numPr>
+              <w:rPr>
+                <w:rFonts w:ascii="Times New Roman" w:eastAsia="Times New Roman" w:hAnsi="Times New Roman" w:cs="Times New Roman"/>
+                <w:kern w:val="0"/>
+                <w:sz w:val="28"/>
+                <w:szCs w:val="28"/>
+                <w14:ligatures w14:val="none"/>
+              </w:rPr>
+            </w:pPr>
+            <w:proofErr w:type="spellStart"/>
+            <w:r>
+              <w:rPr>
+                <w:rFonts w:ascii="Times New Roman" w:eastAsia="Times New Roman" w:hAnsi="Times New Roman" w:cs="Times New Roman"/>
+                <w:kern w:val="0"/>
+                <w:sz w:val="28"/>
+                <w:szCs w:val="28"/>
+                <w14:ligatures w14:val="none"/>
+              </w:rPr>
+              <w:t>Viết</w:t>
+            </w:r>
+            <w:proofErr w:type="spellEnd"/>
+            <w:r>
+              <w:rPr>
+                <w:rFonts w:ascii="Times New Roman" w:eastAsia="Times New Roman" w:hAnsi="Times New Roman" w:cs="Times New Roman"/>
+                <w:kern w:val="0"/>
+                <w:sz w:val="28"/>
+                <w:szCs w:val="28"/>
+                <w14:ligatures w14:val="none"/>
+              </w:rPr>
+              <w:t xml:space="preserve"> code html(</w:t>
+            </w:r>
+            <w:proofErr w:type="spellStart"/>
+            <w:r>
+              <w:rPr>
+                <w:rFonts w:ascii="Times New Roman" w:eastAsia="Times New Roman" w:hAnsi="Times New Roman" w:cs="Times New Roman"/>
+                <w:kern w:val="0"/>
+                <w:sz w:val="28"/>
+                <w:szCs w:val="28"/>
+                <w14:ligatures w14:val="none"/>
+              </w:rPr>
+              <w:t>giao</w:t>
+            </w:r>
+            <w:proofErr w:type="spellEnd"/>
+            <w:r>
+              <w:rPr>
+                <w:rFonts w:ascii="Times New Roman" w:eastAsia="Times New Roman" w:hAnsi="Times New Roman" w:cs="Times New Roman"/>
+                <w:kern w:val="0"/>
+                <w:sz w:val="28"/>
+                <w:szCs w:val="28"/>
+                <w14:ligatures w14:val="none"/>
+              </w:rPr>
+              <w:t xml:space="preserve"> </w:t>
+            </w:r>
+            <w:proofErr w:type="spellStart"/>
+            <w:r>
+              <w:rPr>
+                <w:rFonts w:ascii="Times New Roman" w:eastAsia="Times New Roman" w:hAnsi="Times New Roman" w:cs="Times New Roman"/>
+                <w:kern w:val="0"/>
+                <w:sz w:val="28"/>
+                <w:szCs w:val="28"/>
+                <w14:ligatures w14:val="none"/>
+              </w:rPr>
+              <w:t>diện</w:t>
+            </w:r>
+            <w:proofErr w:type="spellEnd"/>
+            <w:r>
+              <w:rPr>
+                <w:rFonts w:ascii="Times New Roman" w:eastAsia="Times New Roman" w:hAnsi="Times New Roman" w:cs="Times New Roman"/>
+                <w:kern w:val="0"/>
+                <w:sz w:val="28"/>
+                <w:szCs w:val="28"/>
+                <w14:ligatures w14:val="none"/>
+              </w:rPr>
+              <w:t xml:space="preserve"> web), </w:t>
+            </w:r>
+            <w:proofErr w:type="spellStart"/>
+            <w:r>
+              <w:rPr>
+                <w:rFonts w:ascii="Times New Roman" w:eastAsia="Times New Roman" w:hAnsi="Times New Roman" w:cs="Times New Roman"/>
+                <w:kern w:val="0"/>
+                <w:sz w:val="28"/>
+                <w:szCs w:val="28"/>
+                <w14:ligatures w14:val="none"/>
+              </w:rPr>
+              <w:t>thuyết</w:t>
+            </w:r>
+            <w:proofErr w:type="spellEnd"/>
+            <w:r>
+              <w:rPr>
+                <w:rFonts w:ascii="Times New Roman" w:eastAsia="Times New Roman" w:hAnsi="Times New Roman" w:cs="Times New Roman"/>
+                <w:kern w:val="0"/>
+                <w:sz w:val="28"/>
+                <w:szCs w:val="28"/>
+                <w14:ligatures w14:val="none"/>
+              </w:rPr>
+              <w:t xml:space="preserve"> </w:t>
+            </w:r>
+            <w:proofErr w:type="spellStart"/>
+            <w:r>
+              <w:rPr>
+                <w:rFonts w:ascii="Times New Roman" w:eastAsia="Times New Roman" w:hAnsi="Times New Roman" w:cs="Times New Roman"/>
+                <w:kern w:val="0"/>
+                <w:sz w:val="28"/>
+                <w:szCs w:val="28"/>
+                <w14:ligatures w14:val="none"/>
+              </w:rPr>
+              <w:t>trình</w:t>
+            </w:r>
+            <w:proofErr w:type="spellEnd"/>
+            <w:r>
+              <w:rPr>
+                <w:rFonts w:ascii="Times New Roman" w:eastAsia="Times New Roman" w:hAnsi="Times New Roman" w:cs="Times New Roman"/>
+                <w:kern w:val="0"/>
+                <w:sz w:val="28"/>
+                <w:szCs w:val="28"/>
+                <w14:ligatures w14:val="none"/>
+              </w:rPr>
+              <w:t xml:space="preserve">, </w:t>
+            </w:r>
+            <w:proofErr w:type="spellStart"/>
+            <w:r>
+              <w:rPr>
+                <w:rFonts w:ascii="Times New Roman" w:eastAsia="Times New Roman" w:hAnsi="Times New Roman" w:cs="Times New Roman"/>
+                <w:kern w:val="0"/>
+                <w:sz w:val="28"/>
+                <w:szCs w:val="28"/>
+                <w14:ligatures w14:val="none"/>
+              </w:rPr>
+              <w:t>làm</w:t>
+            </w:r>
+            <w:proofErr w:type="spellEnd"/>
+            <w:r>
+              <w:rPr>
+                <w:rFonts w:ascii="Times New Roman" w:eastAsia="Times New Roman" w:hAnsi="Times New Roman" w:cs="Times New Roman"/>
+                <w:kern w:val="0"/>
+                <w:sz w:val="28"/>
+                <w:szCs w:val="28"/>
+                <w14:ligatures w14:val="none"/>
+              </w:rPr>
+              <w:t xml:space="preserve"> </w:t>
+            </w:r>
+            <w:proofErr w:type="spellStart"/>
+            <w:r>
+              <w:rPr>
+                <w:rFonts w:ascii="Times New Roman" w:eastAsia="Times New Roman" w:hAnsi="Times New Roman" w:cs="Times New Roman"/>
+                <w:kern w:val="0"/>
+                <w:sz w:val="28"/>
+                <w:szCs w:val="28"/>
+                <w14:ligatures w14:val="none"/>
+              </w:rPr>
+              <w:t>báo</w:t>
+            </w:r>
+            <w:proofErr w:type="spellEnd"/>
+            <w:r>
+              <w:rPr>
+                <w:rFonts w:ascii="Times New Roman" w:eastAsia="Times New Roman" w:hAnsi="Times New Roman" w:cs="Times New Roman"/>
+                <w:kern w:val="0"/>
+                <w:sz w:val="28"/>
+                <w:szCs w:val="28"/>
+                <w14:ligatures w14:val="none"/>
+              </w:rPr>
+              <w:t xml:space="preserve"> </w:t>
+            </w:r>
+            <w:proofErr w:type="spellStart"/>
+            <w:r>
+              <w:rPr>
+                <w:rFonts w:ascii="Times New Roman" w:eastAsia="Times New Roman" w:hAnsi="Times New Roman" w:cs="Times New Roman"/>
+                <w:kern w:val="0"/>
+                <w:sz w:val="28"/>
+                <w:szCs w:val="28"/>
+                <w14:ligatures w14:val="none"/>
+              </w:rPr>
+              <w:t>cáo</w:t>
+            </w:r>
+            <w:proofErr w:type="spellEnd"/>
+            <w:r>
+              <w:rPr>
+                <w:rFonts w:ascii="Times New Roman" w:eastAsia="Times New Roman" w:hAnsi="Times New Roman" w:cs="Times New Roman"/>
+                <w:kern w:val="0"/>
+                <w:sz w:val="28"/>
+                <w:szCs w:val="28"/>
+                <w14:ligatures w14:val="none"/>
+              </w:rPr>
+              <w:t>.</w:t>
+            </w:r>
+          </w:p>
+        </w:tc>
+      </w:tr>
+      <w:tr>
+        <w:trPr>
+          <w:trHeight w:val="271"/>
+        </w:trPr>
+        <w:tc>
+          <w:tcPr>
+            <w:tcW w:w="4184" w:type="dxa"/>
+            <w:hideMark/>
+          </w:tcPr>
+          <w:p>
+            <w:pPr>
+              <w:rPr>
+                <w:rFonts w:ascii="Times New Roman" w:eastAsia="Times New Roman" w:hAnsi="Times New Roman" w:cs="Times New Roman"/>
+                <w:kern w:val="0"/>
+                <w:sz w:val="28"/>
+                <w:szCs w:val="28"/>
+                <w14:ligatures w14:val="none"/>
+              </w:rPr>
+            </w:pPr>
+            <w:proofErr w:type="spellStart"/>
+            <w:r>
+              <w:rPr>
+                <w:rFonts w:ascii="Times New Roman" w:eastAsia="Times New Roman" w:hAnsi="Times New Roman" w:cs="Times New Roman"/>
+                <w:kern w:val="0"/>
+                <w:sz w:val="28"/>
+                <w:szCs w:val="28"/>
+                <w14:ligatures w14:val="none"/>
+              </w:rPr>
+              <w:t>Lương</w:t>
+            </w:r>
+            <w:proofErr w:type="spellEnd"/>
+            <w:r>
+              <w:rPr>
+                <w:rFonts w:ascii="Times New Roman" w:eastAsia="Times New Roman" w:hAnsi="Times New Roman" w:cs="Times New Roman"/>
+                <w:kern w:val="0"/>
+                <w:sz w:val="28"/>
+                <w:szCs w:val="28"/>
+                <w14:ligatures w14:val="none"/>
+              </w:rPr>
+              <w:t xml:space="preserve"> </w:t>
+            </w:r>
+            <w:proofErr w:type="spellStart"/>
+            <w:r>
+              <w:rPr>
+                <w:rFonts w:ascii="Times New Roman" w:eastAsia="Times New Roman" w:hAnsi="Times New Roman" w:cs="Times New Roman"/>
+                <w:kern w:val="0"/>
+                <w:sz w:val="28"/>
+                <w:szCs w:val="28"/>
+                <w14:ligatures w14:val="none"/>
+              </w:rPr>
+              <w:t>Công</w:t>
+            </w:r>
+            <w:proofErr w:type="spellEnd"/>
+            <w:r>
+              <w:rPr>
+                <w:rFonts w:ascii="Times New Roman" w:eastAsia="Times New Roman" w:hAnsi="Times New Roman" w:cs="Times New Roman"/>
+                <w:kern w:val="0"/>
+                <w:sz w:val="28"/>
+                <w:szCs w:val="28"/>
+                <w14:ligatures w14:val="none"/>
+              </w:rPr>
+              <w:t xml:space="preserve"> </w:t>
+            </w:r>
+            <w:proofErr w:type="spellStart"/>
+            <w:r>
+              <w:rPr>
+                <w:rFonts w:ascii="Times New Roman" w:eastAsia="Times New Roman" w:hAnsi="Times New Roman" w:cs="Times New Roman"/>
+                <w:kern w:val="0"/>
+                <w:sz w:val="28"/>
+                <w:szCs w:val="28"/>
+                <w14:ligatures w14:val="none"/>
+              </w:rPr>
+              <w:t>Phú</w:t>
+            </w:r>
+            <w:proofErr w:type="spellEnd"/>
+            <w:r>
+              <w:rPr>
+                <w:rFonts w:ascii="Times New Roman" w:eastAsia="Times New Roman" w:hAnsi="Times New Roman" w:cs="Times New Roman"/>
+                <w:kern w:val="0"/>
+                <w:sz w:val="28"/>
+                <w:szCs w:val="28"/>
+                <w14:ligatures w14:val="none"/>
+              </w:rPr>
+              <w:t xml:space="preserve"> Boy-22002515</w:t>
+            </w:r>
+          </w:p>
+        </w:tc>
+        <w:tc>
+          <w:tcPr>
+            <w:tcW w:w="4889" w:type="dxa"/>
+            <w:hideMark/>
+          </w:tcPr>
+          <w:p>
+            <w:pPr>
+              <w:pStyle w:val="ListParagraph"/>
+              <w:numPr>
+                <w:ilvl w:val="0"/>
+                <w:numId w:val="1"/>
+              </w:numPr>
+              <w:rPr>
+                <w:rFonts w:ascii="Times New Roman" w:eastAsia="Times New Roman" w:hAnsi="Times New Roman" w:cs="Times New Roman"/>
+                <w:kern w:val="0"/>
+                <w:sz w:val="28"/>
+                <w:szCs w:val="28"/>
+                <w14:ligatures w14:val="none"/>
+              </w:rPr>
+            </w:pPr>
+            <w:proofErr w:type="spellStart"/>
+            <w:r>
+              <w:rPr>
+                <w:rFonts w:ascii="Times New Roman" w:eastAsia="Times New Roman" w:hAnsi="Times New Roman" w:cs="Times New Roman"/>
+                <w:kern w:val="0"/>
+                <w:sz w:val="28"/>
+                <w:szCs w:val="28"/>
+                <w14:ligatures w14:val="none"/>
+              </w:rPr>
+              <w:t>Chuẩn</w:t>
+            </w:r>
+            <w:proofErr w:type="spellEnd"/>
+            <w:r>
+              <w:rPr>
+                <w:rFonts w:ascii="Times New Roman" w:eastAsia="Times New Roman" w:hAnsi="Times New Roman" w:cs="Times New Roman"/>
+                <w:kern w:val="0"/>
+                <w:sz w:val="28"/>
+                <w:szCs w:val="28"/>
+                <w14:ligatures w14:val="none"/>
+              </w:rPr>
+              <w:t xml:space="preserve"> </w:t>
+            </w:r>
+            <w:proofErr w:type="spellStart"/>
+            <w:r>
+              <w:rPr>
+                <w:rFonts w:ascii="Times New Roman" w:eastAsia="Times New Roman" w:hAnsi="Times New Roman" w:cs="Times New Roman"/>
+                <w:kern w:val="0"/>
+                <w:sz w:val="28"/>
+                <w:szCs w:val="28"/>
+                <w14:ligatures w14:val="none"/>
+              </w:rPr>
+              <w:t>bị</w:t>
+            </w:r>
+            <w:proofErr w:type="spellEnd"/>
+            <w:r>
+              <w:rPr>
+                <w:rFonts w:ascii="Times New Roman" w:eastAsia="Times New Roman" w:hAnsi="Times New Roman" w:cs="Times New Roman"/>
+                <w:kern w:val="0"/>
+                <w:sz w:val="28"/>
+                <w:szCs w:val="28"/>
+                <w14:ligatures w14:val="none"/>
+              </w:rPr>
+              <w:t xml:space="preserve"> </w:t>
+            </w:r>
+            <w:proofErr w:type="spellStart"/>
+            <w:r>
+              <w:rPr>
+                <w:rFonts w:ascii="Times New Roman" w:eastAsia="Times New Roman" w:hAnsi="Times New Roman" w:cs="Times New Roman"/>
+                <w:kern w:val="0"/>
+                <w:sz w:val="28"/>
+                <w:szCs w:val="28"/>
+                <w14:ligatures w14:val="none"/>
+              </w:rPr>
+              <w:t>dữ</w:t>
+            </w:r>
+            <w:proofErr w:type="spellEnd"/>
+            <w:r>
+              <w:rPr>
+                <w:rFonts w:ascii="Times New Roman" w:eastAsia="Times New Roman" w:hAnsi="Times New Roman" w:cs="Times New Roman"/>
+                <w:kern w:val="0"/>
+                <w:sz w:val="28"/>
+                <w:szCs w:val="28"/>
+                <w14:ligatures w14:val="none"/>
+              </w:rPr>
+              <w:t xml:space="preserve"> </w:t>
+            </w:r>
+            <w:proofErr w:type="spellStart"/>
+            <w:r>
+              <w:rPr>
+                <w:rFonts w:ascii="Times New Roman" w:eastAsia="Times New Roman" w:hAnsi="Times New Roman" w:cs="Times New Roman"/>
+                <w:kern w:val="0"/>
+                <w:sz w:val="28"/>
+                <w:szCs w:val="28"/>
+                <w14:ligatures w14:val="none"/>
+              </w:rPr>
+              <w:t>liệu</w:t>
+            </w:r>
+            <w:proofErr w:type="spellEnd"/>
+            <w:r>
+              <w:rPr>
+                <w:rFonts w:ascii="Times New Roman" w:eastAsia="Times New Roman" w:hAnsi="Times New Roman" w:cs="Times New Roman"/>
+                <w:kern w:val="0"/>
+                <w:sz w:val="28"/>
+                <w:szCs w:val="28"/>
+                <w14:ligatures w14:val="none"/>
+              </w:rPr>
+              <w:t xml:space="preserve">, train models, </w:t>
+            </w:r>
+            <w:proofErr w:type="spellStart"/>
+            <w:r>
+              <w:rPr>
+                <w:rFonts w:ascii="Times New Roman" w:eastAsia="Times New Roman" w:hAnsi="Times New Roman" w:cs="Times New Roman"/>
+                <w:kern w:val="0"/>
+                <w:sz w:val="28"/>
+                <w:szCs w:val="28"/>
+                <w14:ligatures w14:val="none"/>
+              </w:rPr>
+              <w:t>thuyết</w:t>
+            </w:r>
+            <w:proofErr w:type="spellEnd"/>
+            <w:r>
+              <w:rPr>
+                <w:rFonts w:ascii="Times New Roman" w:eastAsia="Times New Roman" w:hAnsi="Times New Roman" w:cs="Times New Roman"/>
+                <w:kern w:val="0"/>
+                <w:sz w:val="28"/>
+                <w:szCs w:val="28"/>
+                <w14:ligatures w14:val="none"/>
+              </w:rPr>
+              <w:t xml:space="preserve"> </w:t>
+            </w:r>
+            <w:proofErr w:type="spellStart"/>
+            <w:r>
+              <w:rPr>
+                <w:rFonts w:ascii="Times New Roman" w:eastAsia="Times New Roman" w:hAnsi="Times New Roman" w:cs="Times New Roman"/>
+                <w:kern w:val="0"/>
+                <w:sz w:val="28"/>
+                <w:szCs w:val="28"/>
+                <w14:ligatures w14:val="none"/>
+              </w:rPr>
+              <w:t>trình</w:t>
+            </w:r>
+            <w:proofErr w:type="spellEnd"/>
+            <w:r>
+              <w:rPr>
+                <w:rFonts w:ascii="Times New Roman" w:eastAsia="Times New Roman" w:hAnsi="Times New Roman" w:cs="Times New Roman"/>
+                <w:kern w:val="0"/>
+                <w:sz w:val="28"/>
+                <w:szCs w:val="28"/>
+                <w14:ligatures w14:val="none"/>
+              </w:rPr>
+              <w:t>.</w:t>
+            </w:r>
+          </w:p>
+        </w:tc>
+      </w:tr>
+    </w:tbl>
+    <w:p>
+      <w:pPr>
+        <w:ind w:left="1080"/>
+        <w:rPr>
+          <w:rFonts w:ascii="Times New Roman" w:hAnsi="Times New Roman" w:cs="Times New Roman"/>
+          <w:sz w:val="28"/>
+          <w:szCs w:val="28"/>
+        </w:rPr>
+      </w:pPr>
     </w:p>
     <w:p>
       <w:pPr>
@@ -509,6 +1451,8 @@
         </w:rPr>
         <w:t>:</w:t>
       </w:r>
+      <w:bookmarkStart w:id="0" w:name="_GoBack"/>
+      <w:bookmarkEnd w:id="0"/>
     </w:p>
     <w:p>
       <w:pPr>
@@ -3061,6 +4005,7 @@
           <w:b w:val="0"/>
           <w:sz w:val="32"/>
         </w:rPr>
+        <w:lastRenderedPageBreak/>
         <w:t>Mục</w:t>
       </w:r>
       <w:proofErr w:type="spellEnd"/>
@@ -8267,6 +9212,7 @@
                 <w:szCs w:val="28"/>
                 <w14:ligatures w14:val="none"/>
               </w:rPr>
+              <w:lastRenderedPageBreak/>
               <w:t>Hồ</w:t>
             </w:r>
             <w:proofErr w:type="spellEnd"/>
@@ -8970,7 +9916,6 @@
         <w:pStyle w:val="My-Normal"/>
       </w:pPr>
       <w:r>
-        <w:lastRenderedPageBreak/>
         <w:t>[</w:t>
       </w:r>
       <w:proofErr w:type="spellStart"/>
@@ -9974,8 +10919,6 @@
           </wp:inline>
         </w:drawing>
       </w:r>
-      <w:bookmarkStart w:id="0" w:name="_GoBack"/>
-      <w:bookmarkEnd w:id="0"/>
     </w:p>
     <w:p>
       <w:pPr>

</xml_diff>